<commit_message>
json week9 and api week 10
</commit_message>
<xml_diff>
--- a/api/Documents/API.docx
+++ b/api/Documents/API.docx
@@ -555,21 +555,39 @@
         </w:rPr>
         <w:t xml:space="preserve">One of the most </w:t>
       </w:r>
-      <w:proofErr w:type="spellStart"/>
-      <w:r>
-        <w:rPr>
-          <w:sz w:val="32"/>
-          <w:szCs w:val="32"/>
-        </w:rPr>
-        <w:t>widly</w:t>
-      </w:r>
-      <w:proofErr w:type="spellEnd"/>
+      <w:r>
+        <w:rPr>
+          <w:sz w:val="32"/>
+          <w:szCs w:val="32"/>
+        </w:rPr>
+        <w:t>widely</w:t>
+      </w:r>
       <w:r>
         <w:rPr>
           <w:sz w:val="32"/>
           <w:szCs w:val="32"/>
         </w:rPr>
         <w:t xml:space="preserve"> used Models is what we will concentrate on.</w:t>
+      </w:r>
+    </w:p>
+    <w:p>
+      <w:pPr>
+        <w:spacing w:line="360" w:lineRule="auto"/>
+        <w:rPr>
+          <w:b/>
+          <w:bCs/>
+          <w:sz w:val="32"/>
+          <w:szCs w:val="32"/>
+        </w:rPr>
+      </w:pPr>
+      <w:r>
+        <w:rPr>
+          <w:b/>
+          <w:bCs/>
+          <w:sz w:val="32"/>
+          <w:szCs w:val="32"/>
+        </w:rPr>
+        <w:t>&lt;CHANGE SLIDE</w:t>
       </w:r>
     </w:p>
     <w:p>
@@ -909,47 +927,206 @@
       <w:pPr>
         <w:spacing w:line="360" w:lineRule="auto"/>
         <w:rPr>
-          <w:sz w:val="32"/>
-          <w:szCs w:val="32"/>
-        </w:rPr>
-      </w:pPr>
-    </w:p>
-    <w:p>
-      <w:pPr>
-        <w:spacing w:line="360" w:lineRule="auto"/>
-        <w:rPr>
-          <w:sz w:val="32"/>
-          <w:szCs w:val="32"/>
-        </w:rPr>
-      </w:pPr>
-    </w:p>
-    <w:p>
-      <w:pPr>
-        <w:spacing w:line="360" w:lineRule="auto"/>
-        <w:rPr>
-          <w:sz w:val="32"/>
-          <w:szCs w:val="32"/>
-        </w:rPr>
-      </w:pPr>
-    </w:p>
-    <w:p>
-      <w:pPr>
-        <w:spacing w:line="360" w:lineRule="auto"/>
-        <w:rPr>
-          <w:b/>
-          <w:bCs/>
-          <w:sz w:val="32"/>
-          <w:szCs w:val="32"/>
-        </w:rPr>
-      </w:pPr>
-      <w:r>
-        <w:rPr>
-          <w:b/>
-          <w:bCs/>
+          <w:b/>
+          <w:bCs/>
+          <w:sz w:val="32"/>
+          <w:szCs w:val="32"/>
+        </w:rPr>
+      </w:pPr>
+      <w:r>
+        <w:rPr>
+          <w:b/>
+          <w:bCs/>
+          <w:sz w:val="32"/>
+          <w:szCs w:val="32"/>
+        </w:rPr>
+        <w:t>&lt;CHANGE SLIDE</w:t>
+      </w:r>
+    </w:p>
+    <w:p>
+      <w:pPr>
+        <w:spacing w:line="360" w:lineRule="auto"/>
+        <w:rPr>
+          <w:sz w:val="32"/>
+          <w:szCs w:val="32"/>
+        </w:rPr>
+      </w:pPr>
+      <w:r>
+        <w:rPr>
+          <w:sz w:val="32"/>
+          <w:szCs w:val="32"/>
+        </w:rPr>
+        <w:t xml:space="preserve">Here are examples of each </w:t>
+      </w:r>
+      <w:proofErr w:type="gramStart"/>
+      <w:r>
+        <w:rPr>
+          <w:sz w:val="32"/>
+          <w:szCs w:val="32"/>
+        </w:rPr>
+        <w:t>format</w:t>
+      </w:r>
+      <w:proofErr w:type="gramEnd"/>
+      <w:r>
+        <w:rPr>
+          <w:sz w:val="32"/>
+          <w:szCs w:val="32"/>
+        </w:rPr>
+        <w:t xml:space="preserve"> </w:t>
+      </w:r>
+    </w:p>
+    <w:p>
+      <w:pPr>
+        <w:spacing w:line="360" w:lineRule="auto"/>
+        <w:rPr>
+          <w:sz w:val="32"/>
+          <w:szCs w:val="32"/>
+        </w:rPr>
+      </w:pPr>
+      <w:r>
+        <w:rPr>
           <w:sz w:val="32"/>
           <w:szCs w:val="32"/>
         </w:rPr>
         <w:lastRenderedPageBreak/>
+        <w:t xml:space="preserve">JSON looks like </w:t>
+      </w:r>
+      <w:proofErr w:type="spellStart"/>
+      <w:r>
+        <w:rPr>
+          <w:sz w:val="32"/>
+          <w:szCs w:val="32"/>
+        </w:rPr>
+        <w:t>its</w:t>
+      </w:r>
+      <w:proofErr w:type="spellEnd"/>
+      <w:r>
+        <w:rPr>
+          <w:sz w:val="32"/>
+          <w:szCs w:val="32"/>
+        </w:rPr>
+        <w:t xml:space="preserve"> an array format and XML format, very similar to HTML but is not in HTML </w:t>
+      </w:r>
+      <w:proofErr w:type="gramStart"/>
+      <w:r>
+        <w:rPr>
+          <w:sz w:val="32"/>
+          <w:szCs w:val="32"/>
+        </w:rPr>
+        <w:t>sections</w:t>
+      </w:r>
+      <w:proofErr w:type="gramEnd"/>
+    </w:p>
+    <w:p>
+      <w:pPr>
+        <w:spacing w:line="360" w:lineRule="auto"/>
+        <w:rPr>
+          <w:b/>
+          <w:bCs/>
+          <w:sz w:val="32"/>
+          <w:szCs w:val="32"/>
+        </w:rPr>
+      </w:pPr>
+      <w:r>
+        <w:rPr>
+          <w:b/>
+          <w:bCs/>
+          <w:sz w:val="32"/>
+          <w:szCs w:val="32"/>
+        </w:rPr>
+        <w:t>&lt;CHANGE SLIDE</w:t>
+      </w:r>
+    </w:p>
+    <w:p>
+      <w:pPr>
+        <w:spacing w:line="360" w:lineRule="auto"/>
+        <w:rPr>
+          <w:sz w:val="32"/>
+          <w:szCs w:val="32"/>
+        </w:rPr>
+      </w:pPr>
+      <w:r>
+        <w:rPr>
+          <w:sz w:val="32"/>
+          <w:szCs w:val="32"/>
+        </w:rPr>
+        <w:t>HTML creates a</w:t>
+      </w:r>
+      <w:r>
+        <w:rPr>
+          <w:sz w:val="32"/>
+          <w:szCs w:val="32"/>
+        </w:rPr>
+        <w:t xml:space="preserve">n HTML </w:t>
+      </w:r>
+      <w:proofErr w:type="gramStart"/>
+      <w:r>
+        <w:rPr>
+          <w:sz w:val="32"/>
+          <w:szCs w:val="32"/>
+        </w:rPr>
+        <w:t xml:space="preserve">viewable </w:t>
+      </w:r>
+      <w:r>
+        <w:rPr>
+          <w:sz w:val="32"/>
+          <w:szCs w:val="32"/>
+        </w:rPr>
+        <w:t xml:space="preserve"> page</w:t>
+      </w:r>
+      <w:proofErr w:type="gramEnd"/>
+      <w:r>
+        <w:rPr>
+          <w:sz w:val="32"/>
+          <w:szCs w:val="32"/>
+        </w:rPr>
+        <w:t xml:space="preserve"> out of the </w:t>
+      </w:r>
+      <w:r>
+        <w:rPr>
+          <w:sz w:val="32"/>
+          <w:szCs w:val="32"/>
+        </w:rPr>
+        <w:t>data while YAML is used mainly for human display and readability.</w:t>
+      </w:r>
+    </w:p>
+    <w:p>
+      <w:pPr>
+        <w:spacing w:line="360" w:lineRule="auto"/>
+        <w:rPr>
+          <w:b/>
+          <w:bCs/>
+          <w:sz w:val="32"/>
+          <w:szCs w:val="32"/>
+        </w:rPr>
+      </w:pPr>
+      <w:r>
+        <w:rPr>
+          <w:b/>
+          <w:bCs/>
+          <w:sz w:val="32"/>
+          <w:szCs w:val="32"/>
+        </w:rPr>
+        <w:t>&lt;CHANGE SLIDE</w:t>
+      </w:r>
+    </w:p>
+    <w:p>
+      <w:pPr>
+        <w:spacing w:line="360" w:lineRule="auto"/>
+        <w:rPr>
+          <w:b/>
+          <w:bCs/>
+          <w:sz w:val="32"/>
+          <w:szCs w:val="32"/>
+        </w:rPr>
+      </w:pPr>
+      <w:r>
+        <w:rPr>
+          <w:b/>
+          <w:bCs/>
+          <w:sz w:val="32"/>
+          <w:szCs w:val="32"/>
+        </w:rPr>
         <w:t>Authentication</w:t>
       </w:r>
       <w:r>
@@ -1149,6 +1326,66 @@
           <w:szCs w:val="32"/>
         </w:rPr>
       </w:pPr>
+      <w:r>
+        <w:rPr>
+          <w:sz w:val="32"/>
+          <w:szCs w:val="32"/>
+        </w:rPr>
+        <w:t xml:space="preserve">Where are </w:t>
+      </w:r>
+      <w:proofErr w:type="spellStart"/>
+      <w:r>
+        <w:rPr>
+          <w:sz w:val="32"/>
+          <w:szCs w:val="32"/>
+        </w:rPr>
+        <w:t>Restfull</w:t>
+      </w:r>
+      <w:proofErr w:type="spellEnd"/>
+      <w:r>
+        <w:rPr>
+          <w:sz w:val="32"/>
+          <w:szCs w:val="32"/>
+        </w:rPr>
+        <w:t xml:space="preserve"> </w:t>
+      </w:r>
+      <w:proofErr w:type="gramStart"/>
+      <w:r>
+        <w:rPr>
+          <w:sz w:val="32"/>
+          <w:szCs w:val="32"/>
+        </w:rPr>
+        <w:t>API’s</w:t>
+      </w:r>
+      <w:proofErr w:type="gramEnd"/>
+      <w:r>
+        <w:rPr>
+          <w:sz w:val="32"/>
+          <w:szCs w:val="32"/>
+        </w:rPr>
+        <w:t xml:space="preserve"> used?</w:t>
+      </w:r>
+    </w:p>
+    <w:p>
+      <w:pPr>
+        <w:spacing w:line="360" w:lineRule="auto"/>
+        <w:rPr>
+          <w:b/>
+          <w:bCs/>
+          <w:sz w:val="32"/>
+          <w:szCs w:val="32"/>
+        </w:rPr>
+      </w:pPr>
+      <w:r>
+        <w:rPr>
+          <w:b/>
+          <w:bCs/>
+          <w:sz w:val="32"/>
+          <w:szCs w:val="32"/>
+        </w:rPr>
+        <w:lastRenderedPageBreak/>
+        <w:t>&lt;CHANGE SLIDE</w:t>
+      </w:r>
     </w:p>
     <w:p>
       <w:pPr>
@@ -1184,7 +1421,70 @@
           <w:sz w:val="32"/>
           <w:szCs w:val="32"/>
         </w:rPr>
-        <w:t xml:space="preserve"> this to update plant status to a display, we also use this on a schedule to update our accounting system based on consumption and creation matrix. </w:t>
+        <w:t xml:space="preserve"> this to update plant status to a display, </w:t>
+      </w:r>
+    </w:p>
+    <w:p>
+      <w:pPr>
+        <w:spacing w:line="360" w:lineRule="auto"/>
+        <w:rPr>
+          <w:sz w:val="32"/>
+          <w:szCs w:val="32"/>
+        </w:rPr>
+      </w:pPr>
+    </w:p>
+    <w:p>
+      <w:pPr>
+        <w:spacing w:line="360" w:lineRule="auto"/>
+        <w:rPr>
+          <w:sz w:val="32"/>
+          <w:szCs w:val="32"/>
+        </w:rPr>
+      </w:pPr>
+      <w:proofErr w:type="gramStart"/>
+      <w:r>
+        <w:rPr>
+          <w:sz w:val="32"/>
+          <w:szCs w:val="32"/>
+        </w:rPr>
+        <w:t>we</w:t>
+      </w:r>
+      <w:proofErr w:type="gramEnd"/>
+      <w:r>
+        <w:rPr>
+          <w:sz w:val="32"/>
+          <w:szCs w:val="32"/>
+        </w:rPr>
+        <w:t xml:space="preserve"> also use this on a schedule to update our accounting system based on consumption and creation matrix. </w:t>
+      </w:r>
+    </w:p>
+    <w:p>
+      <w:pPr>
+        <w:spacing w:line="360" w:lineRule="auto"/>
+        <w:rPr>
+          <w:sz w:val="32"/>
+          <w:szCs w:val="32"/>
+        </w:rPr>
+      </w:pPr>
+    </w:p>
+    <w:p>
+      <w:pPr>
+        <w:spacing w:line="360" w:lineRule="auto"/>
+        <w:rPr>
+          <w:b/>
+          <w:bCs/>
+          <w:sz w:val="32"/>
+          <w:szCs w:val="32"/>
+        </w:rPr>
+      </w:pPr>
+      <w:r>
+        <w:rPr>
+          <w:b/>
+          <w:bCs/>
+          <w:sz w:val="32"/>
+          <w:szCs w:val="32"/>
+        </w:rPr>
+        <w:t>&lt;CHANGE SLIDE</w:t>
       </w:r>
     </w:p>
     <w:p>
@@ -1238,6 +1538,7 @@
         <w:t xml:space="preserve">one is the </w:t>
       </w:r>
       <w:proofErr w:type="spellStart"/>
+      <w:proofErr w:type="gramStart"/>
       <w:r>
         <w:rPr>
           <w:sz w:val="32"/>
@@ -1251,7 +1552,248 @@
           <w:sz w:val="32"/>
           <w:szCs w:val="32"/>
         </w:rPr>
-        <w:t xml:space="preserve"> and another </w:t>
+        <w:t xml:space="preserve"> </w:t>
+      </w:r>
+      <w:r>
+        <w:rPr>
+          <w:sz w:val="32"/>
+          <w:szCs w:val="32"/>
+        </w:rPr>
+        <w:t xml:space="preserve"> I</w:t>
+      </w:r>
+      <w:proofErr w:type="gramEnd"/>
+      <w:r>
+        <w:rPr>
+          <w:sz w:val="32"/>
+          <w:szCs w:val="32"/>
+        </w:rPr>
+        <w:t xml:space="preserve"> built a game using the images from the site loading them into an array so that I would only have to make a single call for each of the sub entity Pokémon.  You can see in the array that there are multiple different queries, </w:t>
+      </w:r>
+    </w:p>
+    <w:p>
+      <w:pPr>
+        <w:spacing w:line="360" w:lineRule="auto"/>
+        <w:rPr>
+          <w:b/>
+          <w:bCs/>
+          <w:sz w:val="32"/>
+          <w:szCs w:val="32"/>
+        </w:rPr>
+      </w:pPr>
+      <w:r>
+        <w:rPr>
+          <w:b/>
+          <w:bCs/>
+          <w:sz w:val="32"/>
+          <w:szCs w:val="32"/>
+        </w:rPr>
+        <w:t>&lt;CHANGE SLIDE</w:t>
+      </w:r>
+    </w:p>
+    <w:p>
+      <w:pPr>
+        <w:spacing w:line="360" w:lineRule="auto"/>
+        <w:rPr>
+          <w:sz w:val="32"/>
+          <w:szCs w:val="32"/>
+        </w:rPr>
+      </w:pPr>
+      <w:r>
+        <w:rPr>
+          <w:sz w:val="32"/>
+          <w:szCs w:val="32"/>
+        </w:rPr>
+        <w:t xml:space="preserve">and here is a </w:t>
+      </w:r>
+      <w:proofErr w:type="spellStart"/>
+      <w:r>
+        <w:rPr>
+          <w:sz w:val="32"/>
+          <w:szCs w:val="32"/>
+        </w:rPr>
+        <w:t>snippit</w:t>
+      </w:r>
+      <w:proofErr w:type="spellEnd"/>
+      <w:r>
+        <w:rPr>
+          <w:sz w:val="32"/>
+          <w:szCs w:val="32"/>
+        </w:rPr>
+        <w:t xml:space="preserve"> of code I used for the calls.</w:t>
+      </w:r>
+    </w:p>
+    <w:p>
+      <w:pPr>
+        <w:spacing w:line="360" w:lineRule="auto"/>
+        <w:rPr>
+          <w:b/>
+          <w:bCs/>
+          <w:color w:val="FF0000"/>
+          <w:sz w:val="32"/>
+          <w:szCs w:val="32"/>
+        </w:rPr>
+      </w:pPr>
+      <w:r>
+        <w:rPr>
+          <w:b/>
+          <w:bCs/>
+          <w:color w:val="FF0000"/>
+          <w:sz w:val="32"/>
+          <w:szCs w:val="32"/>
+        </w:rPr>
+        <w:t>&lt;</w:t>
+      </w:r>
+      <w:r>
+        <w:rPr>
+          <w:b/>
+          <w:bCs/>
+          <w:color w:val="FF0000"/>
+          <w:sz w:val="32"/>
+          <w:szCs w:val="32"/>
+        </w:rPr>
+        <w:t>CHANGE TO GAME</w:t>
+      </w:r>
+    </w:p>
+    <w:p>
+      <w:pPr>
+        <w:spacing w:line="360" w:lineRule="auto"/>
+        <w:rPr>
+          <w:sz w:val="32"/>
+          <w:szCs w:val="32"/>
+        </w:rPr>
+      </w:pPr>
+      <w:r>
+        <w:rPr>
+          <w:sz w:val="32"/>
+          <w:szCs w:val="32"/>
+        </w:rPr>
+        <w:t>This is the result of the HTML and JavaScript using API calls and DOM manipulation.</w:t>
+      </w:r>
+    </w:p>
+    <w:p>
+      <w:pPr>
+        <w:spacing w:line="360" w:lineRule="auto"/>
+        <w:rPr>
+          <w:b/>
+          <w:bCs/>
+          <w:sz w:val="32"/>
+          <w:szCs w:val="32"/>
+        </w:rPr>
+      </w:pPr>
+      <w:r>
+        <w:rPr>
+          <w:b/>
+          <w:bCs/>
+          <w:sz w:val="32"/>
+          <w:szCs w:val="32"/>
+        </w:rPr>
+        <w:t>&lt;CHANGE SLIDE</w:t>
+      </w:r>
+    </w:p>
+    <w:p>
+      <w:pPr>
+        <w:spacing w:line="360" w:lineRule="auto"/>
+        <w:rPr>
+          <w:sz w:val="32"/>
+          <w:szCs w:val="32"/>
+        </w:rPr>
+      </w:pPr>
+      <w:r>
+        <w:rPr>
+          <w:sz w:val="32"/>
+          <w:szCs w:val="32"/>
+        </w:rPr>
+        <w:t>A</w:t>
+      </w:r>
+      <w:r>
+        <w:rPr>
+          <w:sz w:val="32"/>
+          <w:szCs w:val="32"/>
+        </w:rPr>
+        <w:t>nother is</w:t>
+      </w:r>
+      <w:r>
+        <w:rPr>
+          <w:sz w:val="32"/>
+          <w:szCs w:val="32"/>
+        </w:rPr>
+        <w:t xml:space="preserve"> </w:t>
+      </w:r>
+      <w:proofErr w:type="spellStart"/>
+      <w:r>
+        <w:rPr>
+          <w:sz w:val="32"/>
+          <w:szCs w:val="32"/>
+        </w:rPr>
+        <w:t>APINinja</w:t>
+      </w:r>
+      <w:proofErr w:type="spellEnd"/>
+      <w:r>
+        <w:rPr>
+          <w:sz w:val="32"/>
+          <w:szCs w:val="32"/>
+        </w:rPr>
+        <w:t xml:space="preserve"> making use of their weather API specifically</w:t>
+      </w:r>
+      <w:r>
+        <w:rPr>
+          <w:sz w:val="32"/>
+          <w:szCs w:val="32"/>
+        </w:rPr>
+        <w:t>,</w:t>
+      </w:r>
+      <w:r>
+        <w:rPr>
+          <w:sz w:val="32"/>
+          <w:szCs w:val="32"/>
+        </w:rPr>
+        <w:t xml:space="preserve"> but they have </w:t>
+      </w:r>
+      <w:r>
+        <w:rPr>
+          <w:sz w:val="32"/>
+          <w:szCs w:val="32"/>
+        </w:rPr>
+        <w:t xml:space="preserve">a verity of </w:t>
+      </w:r>
+      <w:proofErr w:type="spellStart"/>
+      <w:r>
+        <w:rPr>
+          <w:sz w:val="32"/>
+          <w:szCs w:val="32"/>
+        </w:rPr>
+        <w:t>api’s</w:t>
+      </w:r>
+      <w:proofErr w:type="spellEnd"/>
+      <w:r>
+        <w:rPr>
+          <w:sz w:val="32"/>
+          <w:szCs w:val="32"/>
+        </w:rPr>
+        <w:t xml:space="preserve"> to choose from</w:t>
+      </w:r>
+      <w:r>
+        <w:rPr>
+          <w:sz w:val="32"/>
+          <w:szCs w:val="32"/>
+        </w:rPr>
+        <w:t xml:space="preserve">. </w:t>
+      </w:r>
+    </w:p>
+    <w:p>
+      <w:pPr>
+        <w:spacing w:line="360" w:lineRule="auto"/>
+        <w:rPr>
+          <w:sz w:val="32"/>
+          <w:szCs w:val="32"/>
+        </w:rPr>
+      </w:pPr>
+      <w:r>
+        <w:rPr>
+          <w:sz w:val="32"/>
+          <w:szCs w:val="32"/>
+        </w:rPr>
+        <w:t xml:space="preserve">One can see the </w:t>
       </w:r>
       <w:proofErr w:type="gramStart"/>
       <w:r>
@@ -1259,14 +1801,75 @@
           <w:sz w:val="32"/>
           <w:szCs w:val="32"/>
         </w:rPr>
-        <w:t xml:space="preserve">is </w:t>
-      </w:r>
-      <w:r>
-        <w:rPr>
-          <w:sz w:val="32"/>
-          <w:szCs w:val="32"/>
-        </w:rPr>
-        <w:t xml:space="preserve"> </w:t>
+        <w:t>JSON</w:t>
+      </w:r>
+      <w:proofErr w:type="gramEnd"/>
+      <w:r>
+        <w:rPr>
+          <w:sz w:val="32"/>
+          <w:szCs w:val="32"/>
+        </w:rPr>
+        <w:t xml:space="preserve"> which is returned with information for the area</w:t>
+      </w:r>
+      <w:r>
+        <w:rPr>
+          <w:sz w:val="32"/>
+          <w:szCs w:val="32"/>
+        </w:rPr>
+        <w:t xml:space="preserve">, along with the Information being relayed to the DOM. </w:t>
+      </w:r>
+    </w:p>
+    <w:p>
+      <w:pPr>
+        <w:spacing w:line="360" w:lineRule="auto"/>
+        <w:rPr>
+          <w:b/>
+          <w:bCs/>
+          <w:sz w:val="32"/>
+          <w:szCs w:val="32"/>
+        </w:rPr>
+      </w:pPr>
+      <w:r>
+        <w:rPr>
+          <w:b/>
+          <w:bCs/>
+          <w:sz w:val="32"/>
+          <w:szCs w:val="32"/>
+        </w:rPr>
+        <w:lastRenderedPageBreak/>
+        <w:t>&lt;CHANGE SLIDE</w:t>
+      </w:r>
+    </w:p>
+    <w:p>
+      <w:pPr>
+        <w:spacing w:line="360" w:lineRule="auto"/>
+        <w:rPr>
+          <w:sz w:val="32"/>
+          <w:szCs w:val="32"/>
+        </w:rPr>
+      </w:pPr>
+      <w:r>
+        <w:rPr>
+          <w:sz w:val="32"/>
+          <w:szCs w:val="32"/>
+        </w:rPr>
+        <w:t>Here is the Java Script I used for this with my redacted API KEY</w:t>
+      </w:r>
+    </w:p>
+    <w:p>
+      <w:pPr>
+        <w:spacing w:line="360" w:lineRule="auto"/>
+        <w:rPr>
+          <w:sz w:val="32"/>
+          <w:szCs w:val="32"/>
+        </w:rPr>
+      </w:pPr>
+      <w:r>
+        <w:rPr>
+          <w:sz w:val="32"/>
+          <w:szCs w:val="32"/>
+        </w:rPr>
+        <w:t xml:space="preserve">Another API call is the local cache </w:t>
       </w:r>
       <w:proofErr w:type="spellStart"/>
       <w:r>
@@ -1274,46 +1877,15 @@
           <w:sz w:val="32"/>
           <w:szCs w:val="32"/>
         </w:rPr>
-        <w:t>APINinja</w:t>
+        <w:t>stprage</w:t>
       </w:r>
       <w:proofErr w:type="spellEnd"/>
-      <w:proofErr w:type="gramEnd"/>
-      <w:r>
-        <w:rPr>
-          <w:sz w:val="32"/>
-          <w:szCs w:val="32"/>
-        </w:rPr>
-        <w:t xml:space="preserve"> making use of their weather API specifically but they have </w:t>
-      </w:r>
-      <w:r>
-        <w:rPr>
-          <w:sz w:val="32"/>
-          <w:szCs w:val="32"/>
-        </w:rPr>
-        <w:t xml:space="preserve">a verity of </w:t>
-      </w:r>
-      <w:proofErr w:type="spellStart"/>
-      <w:r>
-        <w:rPr>
-          <w:sz w:val="32"/>
-          <w:szCs w:val="32"/>
-        </w:rPr>
-        <w:t>api’s</w:t>
-      </w:r>
-      <w:proofErr w:type="spellEnd"/>
-      <w:r>
-        <w:rPr>
-          <w:sz w:val="32"/>
-          <w:szCs w:val="32"/>
-        </w:rPr>
-        <w:t xml:space="preserve"> to choose from</w:t>
-      </w:r>
-      <w:r>
-        <w:rPr>
-          <w:sz w:val="32"/>
-          <w:szCs w:val="32"/>
-        </w:rPr>
-        <w:t xml:space="preserve">. </w:t>
+      <w:r>
+        <w:rPr>
+          <w:sz w:val="32"/>
+          <w:szCs w:val="32"/>
+        </w:rPr>
+        <w:t xml:space="preserve"> which we have recently used to retain information in reference to last visit and number of visits.</w:t>
       </w:r>
     </w:p>
     <w:sectPr>
@@ -1726,6 +2298,7 @@
   <w:style w:type="paragraph" w:default="1" w:styleId="Normal">
     <w:name w:val="Normal"/>
     <w:qFormat/>
+    <w:rsid w:val="00764FB2"/>
   </w:style>
   <w:style w:type="character" w:default="1" w:styleId="DefaultParagraphFont">
     <w:name w:val="Default Paragraph Font"/>

</xml_diff>